<commit_message>
Updated code_smells and patterns files
</commit_message>
<xml_diff>
--- a/Phase 1/Sprint1/Rafael Pereira/code_smells_Rafael_Pereira.docx
+++ b/Phase 1/Sprint1/Rafael Pereira/code_smells_Rafael_Pereira.docx
@@ -131,12 +131,12 @@
           <wp:inline distB="114300" distT="114300" distL="114300" distR="114300">
             <wp:extent cx="5399730" cy="5448300"/>
             <wp:effectExtent b="0" l="0" r="0" t="0"/>
-            <wp:docPr id="6" name="image3.png"/>
+            <wp:docPr id="6" name="image2.png"/>
             <a:graphic>
               <a:graphicData uri="http://schemas.openxmlformats.org/drawingml/2006/picture">
                 <pic:pic>
                   <pic:nvPicPr>
-                    <pic:cNvPr id="0" name="image3.png"/>
+                    <pic:cNvPr id="0" name="image2.png"/>
                     <pic:cNvPicPr preferRelativeResize="0"/>
                   </pic:nvPicPr>
                   <pic:blipFill>
@@ -254,7 +254,49 @@
           <w:vertAlign w:val="baseline"/>
           <w:rtl w:val="0"/>
         </w:rPr>
-        <w:t xml:space="preserve">: ganttproject/ganttproject/src/main/java/</w:t>
+        <w:t xml:space="preserve">:</w:t>
+      </w:r>
+      <w:r>
+        <w:rPr>
+          <w:rtl w:val="0"/>
+        </w:rPr>
+      </w:r>
+    </w:p>
+    <w:p>
+      <w:pPr>
+        <w:keepNext w:val="0"/>
+        <w:keepLines w:val="0"/>
+        <w:pageBreakBefore w:val="0"/>
+        <w:widowControl w:val="1"/>
+        <w:pBdr>
+          <w:top w:space="0" w:sz="0" w:val="nil"/>
+          <w:left w:space="0" w:sz="0" w:val="nil"/>
+          <w:bottom w:space="0" w:sz="0" w:val="nil"/>
+          <w:right w:space="0" w:sz="0" w:val="nil"/>
+          <w:between w:space="0" w:sz="0" w:val="nil"/>
+        </w:pBdr>
+        <w:shd w:fill="auto" w:val="clear"/>
+        <w:spacing w:after="160" w:before="0" w:line="259" w:lineRule="auto"/>
+        <w:ind w:left="720" w:right="0" w:firstLine="0"/>
+        <w:jc w:val="left"/>
+        <w:rPr/>
+      </w:pPr>
+      <w:r>
+        <w:rPr>
+          <w:rFonts w:ascii="Calibri" w:cs="Calibri" w:eastAsia="Calibri" w:hAnsi="Calibri"/>
+          <w:b w:val="0"/>
+          <w:i w:val="0"/>
+          <w:smallCaps w:val="0"/>
+          <w:strike w:val="0"/>
+          <w:color w:val="000000"/>
+          <w:sz w:val="22"/>
+          <w:szCs w:val="22"/>
+          <w:u w:val="none"/>
+          <w:shd w:fill="auto" w:val="clear"/>
+          <w:vertAlign w:val="baseline"/>
+          <w:rtl w:val="0"/>
+        </w:rPr>
+        <w:t xml:space="preserve">/ganttproject/src/main/java/</w:t>
       </w:r>
       <w:r>
         <w:rPr>
@@ -424,6 +466,7 @@
     <w:p>
       <w:pPr>
         <w:pStyle w:val="Heading2"/>
+        <w:ind w:firstLine="720"/>
         <w:rPr/>
       </w:pPr>
       <w:bookmarkStart w:colFirst="0" w:colLast="0" w:name="_heading=h.6k3c23e0k8g5" w:id="1"/>
@@ -450,7 +493,7 @@
         </w:pBdr>
         <w:shd w:fill="auto" w:val="clear"/>
         <w:spacing w:after="0" w:before="0" w:line="259" w:lineRule="auto"/>
-        <w:ind w:right="0"/>
+        <w:ind w:right="0" w:firstLine="720"/>
         <w:jc w:val="left"/>
         <w:rPr>
           <w:rFonts w:ascii="Calibri" w:cs="Calibri" w:eastAsia="Calibri" w:hAnsi="Calibri"/>
@@ -523,12 +566,12 @@
           <wp:inline distB="114300" distT="114300" distL="114300" distR="114300">
             <wp:extent cx="5399730" cy="3708400"/>
             <wp:effectExtent b="0" l="0" r="0" t="0"/>
-            <wp:docPr id="8" name="image2.png"/>
+            <wp:docPr id="8" name="image3.png"/>
             <a:graphic>
               <a:graphicData uri="http://schemas.openxmlformats.org/drawingml/2006/picture">
                 <pic:pic>
                   <pic:nvPicPr>
-                    <pic:cNvPr id="0" name="image2.png"/>
+                    <pic:cNvPr id="0" name="image3.png"/>
                     <pic:cNvPicPr preferRelativeResize="0"/>
                   </pic:nvPicPr>
                   <pic:blipFill>
@@ -609,20 +652,45 @@
           <w:vertAlign w:val="baseline"/>
           <w:rtl w:val="0"/>
         </w:rPr>
-        <w:t xml:space="preserve">: </w:t>
-      </w:r>
-      <w:r>
-        <w:rPr>
-          <w:i w:val="0"/>
-          <w:smallCaps w:val="0"/>
-          <w:strike w:val="0"/>
-          <w:color w:val="000000"/>
-          <w:u w:val="none"/>
-          <w:shd w:fill="auto" w:val="clear"/>
-          <w:vertAlign w:val="baseline"/>
-          <w:rtl w:val="0"/>
-        </w:rPr>
-        <w:t xml:space="preserve">ganttproject/biz.ganttproject.core/src/main/java/</w:t>
+        <w:t xml:space="preserve">:</w:t>
+      </w:r>
+      <w:r>
+        <w:rPr>
+          <w:rtl w:val="0"/>
+        </w:rPr>
+      </w:r>
+    </w:p>
+    <w:p>
+      <w:pPr>
+        <w:keepNext w:val="0"/>
+        <w:keepLines w:val="0"/>
+        <w:pageBreakBefore w:val="0"/>
+        <w:widowControl w:val="1"/>
+        <w:pBdr>
+          <w:top w:space="0" w:sz="0" w:val="nil"/>
+          <w:left w:space="0" w:sz="0" w:val="nil"/>
+          <w:bottom w:space="0" w:sz="0" w:val="nil"/>
+          <w:right w:space="0" w:sz="0" w:val="nil"/>
+          <w:between w:space="0" w:sz="0" w:val="nil"/>
+        </w:pBdr>
+        <w:shd w:fill="auto" w:val="clear"/>
+        <w:spacing w:after="160" w:before="0" w:line="259" w:lineRule="auto"/>
+        <w:ind w:left="720" w:right="0" w:firstLine="0"/>
+        <w:jc w:val="both"/>
+        <w:rPr/>
+      </w:pPr>
+      <w:r>
+        <w:rPr>
+          <w:i w:val="0"/>
+          <w:smallCaps w:val="0"/>
+          <w:strike w:val="0"/>
+          <w:color w:val="000000"/>
+          <w:u w:val="none"/>
+          <w:shd w:fill="auto" w:val="clear"/>
+          <w:vertAlign w:val="baseline"/>
+          <w:rtl w:val="0"/>
+        </w:rPr>
+        <w:t xml:space="preserve">/biz.ganttproject.core/src/main/java/</w:t>
       </w:r>
       <w:hyperlink r:id="rId11">
         <w:r>
@@ -683,7 +751,7 @@
         <w:shd w:fill="auto" w:val="clear"/>
         <w:spacing w:after="160" w:before="0" w:line="259" w:lineRule="auto"/>
         <w:ind w:left="720" w:right="0" w:firstLine="0"/>
-        <w:jc w:val="left"/>
+        <w:jc w:val="both"/>
         <w:rPr/>
       </w:pPr>
       <w:r>
@@ -945,6 +1013,7 @@
     <w:p>
       <w:pPr>
         <w:pStyle w:val="Heading2"/>
+        <w:ind w:firstLine="720"/>
         <w:rPr>
           <w:rFonts w:ascii="Calibri" w:cs="Calibri" w:eastAsia="Calibri" w:hAnsi="Calibri"/>
           <w:b w:val="0"/>
@@ -988,7 +1057,7 @@
         </w:pBdr>
         <w:shd w:fill="auto" w:val="clear"/>
         <w:spacing w:after="0" w:before="0" w:line="259" w:lineRule="auto"/>
-        <w:ind w:right="0"/>
+        <w:ind w:right="0" w:firstLine="720"/>
         <w:jc w:val="left"/>
         <w:rPr>
           <w:rFonts w:ascii="Calibri" w:cs="Calibri" w:eastAsia="Calibri" w:hAnsi="Calibri"/>
@@ -1145,13 +1214,38 @@
           <w:vertAlign w:val="baseline"/>
           <w:rtl w:val="0"/>
         </w:rPr>
-        <w:t xml:space="preserve">: </w:t>
-      </w:r>
-      <w:r>
-        <w:rPr>
-          <w:rtl w:val="0"/>
-        </w:rPr>
-        <w:t xml:space="preserve">ganttproject/biz.ganttproject.core/src/main/java/</w:t>
+        <w:t xml:space="preserve">:</w:t>
+      </w:r>
+      <w:r>
+        <w:rPr>
+          <w:rtl w:val="0"/>
+        </w:rPr>
+      </w:r>
+    </w:p>
+    <w:p>
+      <w:pPr>
+        <w:keepNext w:val="0"/>
+        <w:keepLines w:val="0"/>
+        <w:pageBreakBefore w:val="0"/>
+        <w:widowControl w:val="1"/>
+        <w:pBdr>
+          <w:top w:space="0" w:sz="0" w:val="nil"/>
+          <w:left w:space="0" w:sz="0" w:val="nil"/>
+          <w:bottom w:space="0" w:sz="0" w:val="nil"/>
+          <w:right w:space="0" w:sz="0" w:val="nil"/>
+          <w:between w:space="0" w:sz="0" w:val="nil"/>
+        </w:pBdr>
+        <w:shd w:fill="auto" w:val="clear"/>
+        <w:spacing w:after="0" w:before="0" w:line="259" w:lineRule="auto"/>
+        <w:ind w:left="720" w:right="0" w:firstLine="0"/>
+        <w:jc w:val="left"/>
+        <w:rPr/>
+      </w:pPr>
+      <w:r>
+        <w:rPr>
+          <w:rtl w:val="0"/>
+        </w:rPr>
+        <w:t xml:space="preserve">/biz.ganttproject.core/src/main/java/</w:t>
       </w:r>
       <w:hyperlink r:id="rId15">
         <w:r>
@@ -2039,7 +2133,7 @@
 
 <file path=customXML/item1.xml><?xml version="1.0" encoding="utf-8"?>
 <go:gDocsCustomXmlDataStorage xmlns:go="http://customooxmlschemas.google.com/" xmlns:r="http://schemas.openxmlformats.org/officeDocument/2006/relationships">
-  <go:docsCustomData xmlns:go="http://customooxmlschemas.google.com/" roundtripDataSignature="AMtx7mgmdEV9yEzphcr96y8D2AiW5f72Sg==">AMUW2mVThkv5Wo/G0dkTKrnoAlsdPBFY4+ROcTH8Wz0vjv/lPANuAIhCLwd0HbWETLE4WtlNllgu2RPmVMeaMG7JUKoErpK6bIRzhtK/PD4TrzHoSt6VaBs3Q1UIp2zQbYV7YZs0yWusNJ7QVjB9BMqG8wxMFLgFn7N8Bmup3YeSIHq/KL0KToQ=</go:docsCustomData>
+  <go:docsCustomData xmlns:go="http://customooxmlschemas.google.com/" roundtripDataSignature="AMtx7mgmdEV9yEzphcr96y8D2AiW5f72Sg==">AMUW2mVsrXpM+UIVjZ6NkgaDwkTOps+Qiw6X7dpD1W9VOVS7hr8pM8vO/S9q+3NXmuzvFsifDxKLKTaPBIzhu6WgOWJcn5bVAlabfvzLGmqPk3nrK1DYnNgKIMKTvwKuS7u4oC5Gk2lIg4YbPxKuSFPd1zT7WFfgJQON+IJEIk2nkHFy0lIUotE=</go:docsCustomData>
 </go:gDocsCustomXmlDataStorage>
 </file>
 

</xml_diff>

<commit_message>
Updated Scrum files and also patterns and code smells
</commit_message>
<xml_diff>
--- a/Phase 1/Sprint1/Rafael Pereira/code_smells_Rafael_Pereira.docx
+++ b/Phase 1/Sprint1/Rafael Pereira/code_smells_Rafael_Pereira.docx
@@ -131,12 +131,12 @@
           <wp:inline distB="114300" distT="114300" distL="114300" distR="114300">
             <wp:extent cx="5399730" cy="5448300"/>
             <wp:effectExtent b="0" l="0" r="0" t="0"/>
-            <wp:docPr id="6" name="image3.png"/>
+            <wp:docPr id="6" name="image2.png"/>
             <a:graphic>
               <a:graphicData uri="http://schemas.openxmlformats.org/drawingml/2006/picture">
                 <pic:pic>
                   <pic:nvPicPr>
-                    <pic:cNvPr id="0" name="image3.png"/>
+                    <pic:cNvPr id="0" name="image2.png"/>
                     <pic:cNvPicPr preferRelativeResize="0"/>
                   </pic:nvPicPr>
                   <pic:blipFill>
@@ -254,7 +254,49 @@
           <w:vertAlign w:val="baseline"/>
           <w:rtl w:val="0"/>
         </w:rPr>
-        <w:t xml:space="preserve">: ganttproject/ganttproject/src/main/java/</w:t>
+        <w:t xml:space="preserve">:</w:t>
+      </w:r>
+      <w:r>
+        <w:rPr>
+          <w:rtl w:val="0"/>
+        </w:rPr>
+      </w:r>
+    </w:p>
+    <w:p>
+      <w:pPr>
+        <w:keepNext w:val="0"/>
+        <w:keepLines w:val="0"/>
+        <w:pageBreakBefore w:val="0"/>
+        <w:widowControl w:val="1"/>
+        <w:pBdr>
+          <w:top w:space="0" w:sz="0" w:val="nil"/>
+          <w:left w:space="0" w:sz="0" w:val="nil"/>
+          <w:bottom w:space="0" w:sz="0" w:val="nil"/>
+          <w:right w:space="0" w:sz="0" w:val="nil"/>
+          <w:between w:space="0" w:sz="0" w:val="nil"/>
+        </w:pBdr>
+        <w:shd w:fill="auto" w:val="clear"/>
+        <w:spacing w:after="160" w:before="0" w:line="259" w:lineRule="auto"/>
+        <w:ind w:left="720" w:right="0" w:firstLine="0"/>
+        <w:jc w:val="left"/>
+        <w:rPr/>
+      </w:pPr>
+      <w:r>
+        <w:rPr>
+          <w:rFonts w:ascii="Calibri" w:cs="Calibri" w:eastAsia="Calibri" w:hAnsi="Calibri"/>
+          <w:b w:val="0"/>
+          <w:i w:val="0"/>
+          <w:smallCaps w:val="0"/>
+          <w:strike w:val="0"/>
+          <w:color w:val="000000"/>
+          <w:sz w:val="22"/>
+          <w:szCs w:val="22"/>
+          <w:u w:val="none"/>
+          <w:shd w:fill="auto" w:val="clear"/>
+          <w:vertAlign w:val="baseline"/>
+          <w:rtl w:val="0"/>
+        </w:rPr>
+        <w:t xml:space="preserve">/ganttproject/src/main/java/</w:t>
       </w:r>
       <w:r>
         <w:rPr>
@@ -424,6 +466,7 @@
     <w:p>
       <w:pPr>
         <w:pStyle w:val="Heading2"/>
+        <w:ind w:firstLine="720"/>
         <w:rPr/>
       </w:pPr>
       <w:bookmarkStart w:colFirst="0" w:colLast="0" w:name="_heading=h.6k3c23e0k8g5" w:id="1"/>
@@ -450,7 +493,7 @@
         </w:pBdr>
         <w:shd w:fill="auto" w:val="clear"/>
         <w:spacing w:after="0" w:before="0" w:line="259" w:lineRule="auto"/>
-        <w:ind w:right="0"/>
+        <w:ind w:right="0" w:firstLine="720"/>
         <w:jc w:val="left"/>
         <w:rPr>
           <w:rFonts w:ascii="Calibri" w:cs="Calibri" w:eastAsia="Calibri" w:hAnsi="Calibri"/>
@@ -523,12 +566,12 @@
           <wp:inline distB="114300" distT="114300" distL="114300" distR="114300">
             <wp:extent cx="5399730" cy="3708400"/>
             <wp:effectExtent b="0" l="0" r="0" t="0"/>
-            <wp:docPr id="8" name="image2.png"/>
+            <wp:docPr id="8" name="image3.png"/>
             <a:graphic>
               <a:graphicData uri="http://schemas.openxmlformats.org/drawingml/2006/picture">
                 <pic:pic>
                   <pic:nvPicPr>
-                    <pic:cNvPr id="0" name="image2.png"/>
+                    <pic:cNvPr id="0" name="image3.png"/>
                     <pic:cNvPicPr preferRelativeResize="0"/>
                   </pic:nvPicPr>
                   <pic:blipFill>
@@ -609,20 +652,45 @@
           <w:vertAlign w:val="baseline"/>
           <w:rtl w:val="0"/>
         </w:rPr>
-        <w:t xml:space="preserve">: </w:t>
-      </w:r>
-      <w:r>
-        <w:rPr>
-          <w:i w:val="0"/>
-          <w:smallCaps w:val="0"/>
-          <w:strike w:val="0"/>
-          <w:color w:val="000000"/>
-          <w:u w:val="none"/>
-          <w:shd w:fill="auto" w:val="clear"/>
-          <w:vertAlign w:val="baseline"/>
-          <w:rtl w:val="0"/>
-        </w:rPr>
-        <w:t xml:space="preserve">ganttproject/biz.ganttproject.core/src/main/java/</w:t>
+        <w:t xml:space="preserve">:</w:t>
+      </w:r>
+      <w:r>
+        <w:rPr>
+          <w:rtl w:val="0"/>
+        </w:rPr>
+      </w:r>
+    </w:p>
+    <w:p>
+      <w:pPr>
+        <w:keepNext w:val="0"/>
+        <w:keepLines w:val="0"/>
+        <w:pageBreakBefore w:val="0"/>
+        <w:widowControl w:val="1"/>
+        <w:pBdr>
+          <w:top w:space="0" w:sz="0" w:val="nil"/>
+          <w:left w:space="0" w:sz="0" w:val="nil"/>
+          <w:bottom w:space="0" w:sz="0" w:val="nil"/>
+          <w:right w:space="0" w:sz="0" w:val="nil"/>
+          <w:between w:space="0" w:sz="0" w:val="nil"/>
+        </w:pBdr>
+        <w:shd w:fill="auto" w:val="clear"/>
+        <w:spacing w:after="160" w:before="0" w:line="259" w:lineRule="auto"/>
+        <w:ind w:left="720" w:right="0" w:firstLine="0"/>
+        <w:jc w:val="both"/>
+        <w:rPr/>
+      </w:pPr>
+      <w:r>
+        <w:rPr>
+          <w:i w:val="0"/>
+          <w:smallCaps w:val="0"/>
+          <w:strike w:val="0"/>
+          <w:color w:val="000000"/>
+          <w:u w:val="none"/>
+          <w:shd w:fill="auto" w:val="clear"/>
+          <w:vertAlign w:val="baseline"/>
+          <w:rtl w:val="0"/>
+        </w:rPr>
+        <w:t xml:space="preserve">/biz.ganttproject.core/src/main/java/</w:t>
       </w:r>
       <w:hyperlink r:id="rId11">
         <w:r>
@@ -683,7 +751,7 @@
         <w:shd w:fill="auto" w:val="clear"/>
         <w:spacing w:after="160" w:before="0" w:line="259" w:lineRule="auto"/>
         <w:ind w:left="720" w:right="0" w:firstLine="0"/>
-        <w:jc w:val="left"/>
+        <w:jc w:val="both"/>
         <w:rPr/>
       </w:pPr>
       <w:r>
@@ -945,6 +1013,7 @@
     <w:p>
       <w:pPr>
         <w:pStyle w:val="Heading2"/>
+        <w:ind w:firstLine="720"/>
         <w:rPr>
           <w:rFonts w:ascii="Calibri" w:cs="Calibri" w:eastAsia="Calibri" w:hAnsi="Calibri"/>
           <w:b w:val="0"/>
@@ -988,7 +1057,7 @@
         </w:pBdr>
         <w:shd w:fill="auto" w:val="clear"/>
         <w:spacing w:after="0" w:before="0" w:line="259" w:lineRule="auto"/>
-        <w:ind w:right="0"/>
+        <w:ind w:right="0" w:firstLine="720"/>
         <w:jc w:val="left"/>
         <w:rPr>
           <w:rFonts w:ascii="Calibri" w:cs="Calibri" w:eastAsia="Calibri" w:hAnsi="Calibri"/>
@@ -1145,13 +1214,38 @@
           <w:vertAlign w:val="baseline"/>
           <w:rtl w:val="0"/>
         </w:rPr>
-        <w:t xml:space="preserve">: </w:t>
-      </w:r>
-      <w:r>
-        <w:rPr>
-          <w:rtl w:val="0"/>
-        </w:rPr>
-        <w:t xml:space="preserve">ganttproject/biz.ganttproject.core/src/main/java/</w:t>
+        <w:t xml:space="preserve">:</w:t>
+      </w:r>
+      <w:r>
+        <w:rPr>
+          <w:rtl w:val="0"/>
+        </w:rPr>
+      </w:r>
+    </w:p>
+    <w:p>
+      <w:pPr>
+        <w:keepNext w:val="0"/>
+        <w:keepLines w:val="0"/>
+        <w:pageBreakBefore w:val="0"/>
+        <w:widowControl w:val="1"/>
+        <w:pBdr>
+          <w:top w:space="0" w:sz="0" w:val="nil"/>
+          <w:left w:space="0" w:sz="0" w:val="nil"/>
+          <w:bottom w:space="0" w:sz="0" w:val="nil"/>
+          <w:right w:space="0" w:sz="0" w:val="nil"/>
+          <w:between w:space="0" w:sz="0" w:val="nil"/>
+        </w:pBdr>
+        <w:shd w:fill="auto" w:val="clear"/>
+        <w:spacing w:after="0" w:before="0" w:line="259" w:lineRule="auto"/>
+        <w:ind w:left="720" w:right="0" w:firstLine="0"/>
+        <w:jc w:val="left"/>
+        <w:rPr/>
+      </w:pPr>
+      <w:r>
+        <w:rPr>
+          <w:rtl w:val="0"/>
+        </w:rPr>
+        <w:t xml:space="preserve">/biz.ganttproject.core/src/main/java/</w:t>
       </w:r>
       <w:hyperlink r:id="rId15">
         <w:r>
@@ -2039,7 +2133,7 @@
 
 <file path=customXML/item1.xml><?xml version="1.0" encoding="utf-8"?>
 <go:gDocsCustomXmlDataStorage xmlns:go="http://customooxmlschemas.google.com/" xmlns:r="http://schemas.openxmlformats.org/officeDocument/2006/relationships">
-  <go:docsCustomData xmlns:go="http://customooxmlschemas.google.com/" roundtripDataSignature="AMtx7mgmdEV9yEzphcr96y8D2AiW5f72Sg==">AMUW2mVThkv5Wo/G0dkTKrnoAlsdPBFY4+ROcTH8Wz0vjv/lPANuAIhCLwd0HbWETLE4WtlNllgu2RPmVMeaMG7JUKoErpK6bIRzhtK/PD4TrzHoSt6VaBs3Q1UIp2zQbYV7YZs0yWusNJ7QVjB9BMqG8wxMFLgFn7N8Bmup3YeSIHq/KL0KToQ=</go:docsCustomData>
+  <go:docsCustomData xmlns:go="http://customooxmlschemas.google.com/" roundtripDataSignature="AMtx7mgmdEV9yEzphcr96y8D2AiW5f72Sg==">AMUW2mWo0q4FtU1PmHCXfnYeuAMeYE6CpWZ+tt5oFin47ajNF4keu0Gz2El7rV029v3t4ZJQ2uVoGOxJLj/F3HObTbXzGEIHqei7Z/b6FS8Aq5aM9yH38jNt16soWnS+Kvp+9ynr6Ac4QB9NZBictBu+GSP6tM7iYl2W14VfMTlGRAVhNnFXJgI=</go:docsCustomData>
 </go:gDocsCustomXmlDataStorage>
 </file>
 

</xml_diff>